<commit_message>
chalta hai ye sab
</commit_message>
<xml_diff>
--- a/outputs/answers.docx
+++ b/outputs/answers.docx
@@ -13,7 +13,7 @@
     <w:p>
       <w:pPr/>
       <w:r>
-        <w:t>A: Calorific value is the amount of heat released when a substance undergoes complete combustion.  It's typically expressed as energy per unit mass or volume. Factors influencing calorific value include the chemical composition of the fuel, its moisture content, and the presence of impurities.</w:t>
+        <w:t>A: Calorific value is the amount of heat released when a substance undergoes complete combustion.  It's typically expressed as energy per unit mass or volume.  Factors affecting it include the chemical composition of the substance, its moisture content, and the completeness of combustion.</w:t>
         <w:br/>
       </w:r>
     </w:p>
@@ -28,7 +28,7 @@
     <w:p>
       <w:pPr/>
       <w:r>
-        <w:t>A: Caking coal, a type of bituminous coal, softens and fuses upon heating, forming a coke mass.  Coking coal is a specific type of caking coal that meets strict metallurgical requirements for coke production.  These requirements ensure the coke's strength and reactivity are suitable for blast furnaces.  Essentially, all coking coals are caking coals, but not all caking coals are coking coals.</w:t>
+        <w:t>A: Caking coal and coking coal are essentially the same thing.  Both refer to bituminous coal that softens and fuses when heated, forming a coke mass.  The term "coking coal" specifically highlights its suitability for producing metallurgical coke used in ironmaking.  "Caking coal" is a more general term encompassing the property of fusing upon heating.</w:t>
         <w:br/>
       </w:r>
     </w:p>
@@ -43,7 +43,7 @@
     <w:p>
       <w:pPr/>
       <w:r>
-        <w:t>A: Cracking is a process in petroleum refining that breaks down large, complex hydrocarbon molecules in crude oil into smaller, more useful ones like gasoline and other fuels.  This is achieved through high temperatures and pressures, sometimes with the aid of catalysts.  There are two main types: thermal cracking, which uses heat alone, and catalytic cracking, which employs catalysts to enhance the efficiency and product yield.  Fluid catalytic cracking (FCC) is a widely used subtype of catalytic cracking.  Hydrocracking, another subtype, incorporates hydrogen to produce higher-quality products and reduce unwanted byproducts.</w:t>
+        <w:t>A: Cracking is a refining process that breaks down large, complex hydrocarbon molecules in crude oil into smaller, more useful molecules like gasoline and other fuels.  This process involves high temperatures and pressures, sometimes with catalysts.  There are two main types: thermal cracking, which uses heat alone, and catalytic cracking, which employs catalysts to facilitate the process at lower temperatures.  Fluid catalytic cracking (FCC) is a common and highly efficient variation of catalytic cracking.  Hydrocracking combines cracking with hydrogenation to produce higher-quality products and reduce unwanted byproducts.</w:t>
         <w:br/>
       </w:r>
     </w:p>

</xml_diff>